<commit_message>
got references to work
</commit_message>
<xml_diff>
--- a/ms/custom-reference-doc.docx
+++ b/ms/custom-reference-doc.docx
@@ -1,44 +1,74 @@
 
 <file path=word/document.xml><?xml version="1.0" encoding="utf-8"?>
-<w:document xmlns:wpc="http://schemas.microsoft.com/office/word/2010/wordprocessingCanvas" xmlns:cx="http://schemas.microsoft.com/office/drawing/2014/chartex" xmlns:cx1="http://schemas.microsoft.com/office/drawing/2015/9/8/chartex" xmlns:cx2="http://schemas.microsoft.com/office/drawing/2015/10/21/chartex" xmlns:cx3="http://schemas.microsoft.com/office/drawing/2016/5/9/chartex" xmlns:cx4="http://schemas.microsoft.com/office/drawing/2016/5/10/chartex" xmlns:cx5="http://schemas.microsoft.com/office/drawing/2016/5/11/chartex" xmlns:cx6="http://schemas.microsoft.com/office/drawing/2016/5/12/chartex" xmlns:cx7="http://schemas.microsoft.com/office/drawing/2016/5/13/chartex" xmlns:cx8="http://schemas.microsoft.com/office/drawing/2016/5/14/chartex" xmlns:mc="http://schemas.openxmlformats.org/markup-compatibility/2006" xmlns:aink="http://schemas.microsoft.com/office/drawing/2016/ink" xmlns:am3d="http://schemas.microsoft.com/office/drawing/2017/model3d" xmlns:o="urn:schemas-microsoft-com:office:office" xmlns:oel="http://schemas.microsoft.com/office/2019/extlst" xmlns:r="http://schemas.openxmlformats.org/officeDocument/2006/relationships" xmlns:m="http://schemas.openxmlformats.org/officeDocument/2006/math" xmlns:v="urn:schemas-microsoft-com:vml" xmlns:wp14="http://schemas.microsoft.com/office/word/2010/wordprocessingDrawing" xmlns:wp="http://schemas.openxmlformats.org/drawingml/2006/wordprocessingDrawing" xmlns:w10="urn:schemas-microsoft-com:office:word" xmlns:w="http://schemas.openxmlformats.org/wordprocessingml/2006/main" xmlns:w14="http://schemas.microsoft.com/office/word/2010/wordml" xmlns:w15="http://schemas.microsoft.com/office/word/2012/wordml" xmlns:w16cex="http://schemas.microsoft.com/office/word/2018/wordml/cex" xmlns:w16cid="http://schemas.microsoft.com/office/word/2016/wordml/cid" xmlns:w16="http://schemas.microsoft.com/office/word/2018/wordml" xmlns:w16sdtdh="http://schemas.microsoft.com/office/word/2020/wordml/sdtdatahash" xmlns:w16se="http://schemas.microsoft.com/office/word/2015/wordml/symex" xmlns:wpg="http://schemas.microsoft.com/office/word/2010/wordprocessingGroup" xmlns:wpi="http://schemas.microsoft.com/office/word/2010/wordprocessingInk" xmlns:wne="http://schemas.microsoft.com/office/word/2006/wordml" xmlns:wps="http://schemas.microsoft.com/office/word/2010/wordprocessingShape" mc:Ignorable="w14 w15 w16se w16cid w16 w16cex w16sdtdh wp14">
+<w:document xmlns:wpc="http://schemas.microsoft.com/office/word/2010/wordprocessingCanvas" xmlns:cx="http://schemas.microsoft.com/office/drawing/2014/chartex" xmlns:cx1="http://schemas.microsoft.com/office/drawing/2015/9/8/chartex" xmlns:cx2="http://schemas.microsoft.com/office/drawing/2015/10/21/chartex" xmlns:cx3="http://schemas.microsoft.com/office/drawing/2016/5/9/chartex" xmlns:cx4="http://schemas.microsoft.com/office/drawing/2016/5/10/chartex" xmlns:cx5="http://schemas.microsoft.com/office/drawing/2016/5/11/chartex" xmlns:cx6="http://schemas.microsoft.com/office/drawing/2016/5/12/chartex" xmlns:cx7="http://schemas.microsoft.com/office/drawing/2016/5/13/chartex" xmlns:cx8="http://schemas.microsoft.com/office/drawing/2016/5/14/chartex" xmlns:mc="http://schemas.openxmlformats.org/markup-compatibility/2006" xmlns:aink="http://schemas.microsoft.com/office/drawing/2016/ink" xmlns:am3d="http://schemas.microsoft.com/office/drawing/2017/model3d" xmlns:o="urn:schemas-microsoft-com:office:office" xmlns:oel="http://schemas.microsoft.com/office/2019/extlst" xmlns:r="http://schemas.openxmlformats.org/officeDocument/2006/relationships" xmlns:m="http://schemas.openxmlformats.org/officeDocument/2006/math" xmlns:v="urn:schemas-microsoft-com:vml" xmlns:wp14="http://schemas.microsoft.com/office/word/2010/wordprocessingDrawing" xmlns:wp="http://schemas.openxmlformats.org/drawingml/2006/wordprocessingDrawing" xmlns:w10="urn:schemas-microsoft-com:office:word" xmlns:w="http://schemas.openxmlformats.org/wordprocessingml/2006/main" xmlns:w14="http://schemas.microsoft.com/office/word/2010/wordml" xmlns:w15="http://schemas.microsoft.com/office/word/2012/wordml" xmlns:w16cex="http://schemas.microsoft.com/office/word/2018/wordml/cex" xmlns:w16cid="http://schemas.microsoft.com/office/word/2016/wordml/cid" xmlns:w16="http://schemas.microsoft.com/office/word/2018/wordml" xmlns:w16du="http://schemas.microsoft.com/office/word/2023/wordml/word16du" xmlns:w16sdtdh="http://schemas.microsoft.com/office/word/2020/wordml/sdtdatahash" xmlns:w16se="http://schemas.microsoft.com/office/word/2015/wordml/symex" xmlns:wpg="http://schemas.microsoft.com/office/word/2010/wordprocessingGroup" xmlns:wpi="http://schemas.microsoft.com/office/word/2010/wordprocessingInk" xmlns:wne="http://schemas.microsoft.com/office/word/2006/wordml" xmlns:wps="http://schemas.microsoft.com/office/word/2010/wordprocessingShape" mc:Ignorable="w14 w15 w16se w16cid w16 w16cex w16sdtdh wp14">
   <w:body>
     <w:p>
       <w:pPr>
         <w:pStyle w:val="Title"/>
-      </w:pPr>
-      <w:r>
+        <w:rPr>
+          <w:rFonts w:cs="Times New Roman"/>
+        </w:rPr>
+      </w:pPr>
+      <w:r>
+        <w:rPr>
+          <w:rFonts w:cs="Times New Roman"/>
+        </w:rPr>
         <w:t xml:space="preserve"> Title </w:t>
       </w:r>
     </w:p>
     <w:p>
       <w:pPr>
         <w:pStyle w:val="Subtitle"/>
-      </w:pPr>
-      <w:r>
+        <w:rPr>
+          <w:rFonts w:cs="Times New Roman"/>
+        </w:rPr>
+      </w:pPr>
+      <w:r>
+        <w:rPr>
+          <w:rFonts w:cs="Times New Roman"/>
+        </w:rPr>
         <w:t xml:space="preserve"> Subtitle </w:t>
       </w:r>
     </w:p>
     <w:p>
       <w:pPr>
         <w:pStyle w:val="Author"/>
-      </w:pPr>
-      <w:r>
+        <w:rPr>
+          <w:rFonts w:cs="Times New Roman"/>
+        </w:rPr>
+      </w:pPr>
+      <w:r>
+        <w:rPr>
+          <w:rFonts w:cs="Times New Roman"/>
+        </w:rPr>
         <w:t xml:space="preserve"> Author </w:t>
       </w:r>
     </w:p>
     <w:p>
       <w:pPr>
         <w:pStyle w:val="Date"/>
-      </w:pPr>
-      <w:r>
+        <w:rPr>
+          <w:rFonts w:ascii="Times New Roman" w:hAnsi="Times New Roman" w:cs="Times New Roman"/>
+        </w:rPr>
+      </w:pPr>
+      <w:r>
+        <w:rPr>
+          <w:rFonts w:ascii="Times New Roman" w:hAnsi="Times New Roman" w:cs="Times New Roman"/>
+        </w:rPr>
         <w:t xml:space="preserve"> Date </w:t>
       </w:r>
     </w:p>
     <w:p>
       <w:pPr>
         <w:pStyle w:val="Abstract"/>
-      </w:pPr>
-      <w:r>
+        <w:rPr>
+          <w:rFonts w:ascii="Times New Roman" w:hAnsi="Times New Roman" w:cs="Times New Roman"/>
+        </w:rPr>
+      </w:pPr>
+      <w:r>
+        <w:rPr>
+          <w:rFonts w:ascii="Times New Roman" w:hAnsi="Times New Roman" w:cs="Times New Roman"/>
+        </w:rPr>
         <w:t xml:space="preserve"> Abstract </w:t>
       </w:r>
     </w:p>
@@ -46,8 +76,7 @@
       <w:pPr>
         <w:pStyle w:val="Heading1"/>
         <w:rPr>
-          <w:rFonts w:asciiTheme="majorHAnsi" w:hAnsiTheme="majorHAnsi" w:cstheme="majorHAnsi"/>
-          <w:color w:val="365F91" w:themeColor="accent1" w:themeShade="BF"/>
+          <w:rFonts w:cs="Times New Roman"/>
           <w:sz w:val="28"/>
           <w:szCs w:val="36"/>
         </w:rPr>
@@ -55,7 +84,7 @@
       <w:bookmarkStart w:id="0" w:name="heading-1"/>
       <w:r>
         <w:rPr>
-          <w:rFonts w:asciiTheme="majorHAnsi" w:hAnsiTheme="majorHAnsi" w:cstheme="majorHAnsi"/>
+          <w:rFonts w:cs="Times New Roman"/>
           <w:sz w:val="28"/>
           <w:szCs w:val="36"/>
         </w:rPr>
@@ -64,10 +93,9 @@
       <w:bookmarkEnd w:id="0"/>
       <w:r>
         <w:rPr>
-          <w:rFonts w:asciiTheme="majorHAnsi" w:hAnsiTheme="majorHAnsi" w:cstheme="majorHAnsi"/>
-          <w:color w:val="365F91" w:themeColor="accent1" w:themeShade="BF"/>
-          <w:sz w:val="32"/>
-          <w:szCs w:val="40"/>
+          <w:rFonts w:cs="Times New Roman"/>
+          <w:sz w:val="36"/>
+          <w:szCs w:val="44"/>
         </w:rPr>
         <w:t>Heading 1</w:t>
       </w:r>
@@ -75,10 +103,15 @@
     <w:p>
       <w:pPr>
         <w:pStyle w:val="Heading2"/>
+        <w:rPr>
+          <w:rFonts w:ascii="Times New Roman" w:hAnsi="Times New Roman" w:cs="Times New Roman"/>
+          <w:color w:val="auto"/>
+        </w:rPr>
       </w:pPr>
       <w:bookmarkStart w:id="1" w:name="heading-2"/>
       <w:r>
         <w:rPr>
+          <w:rFonts w:ascii="Times New Roman" w:hAnsi="Times New Roman" w:cs="Times New Roman"/>
           <w:sz w:val="32"/>
           <w:szCs w:val="32"/>
         </w:rPr>
@@ -86,6 +119,12 @@
       </w:r>
       <w:bookmarkEnd w:id="1"/>
       <w:r>
+        <w:rPr>
+          <w:rFonts w:ascii="Times New Roman" w:hAnsi="Times New Roman" w:cs="Times New Roman"/>
+          <w:color w:val="auto"/>
+          <w:sz w:val="32"/>
+          <w:szCs w:val="32"/>
+        </w:rPr>
         <w:t>Heading 2</w:t>
       </w:r>
     </w:p>
@@ -93,16 +132,23 @@
       <w:pPr>
         <w:pStyle w:val="Heading3"/>
         <w:rPr>
+          <w:rFonts w:ascii="Times New Roman" w:hAnsi="Times New Roman" w:cs="Times New Roman"/>
           <w:color w:val="auto"/>
         </w:rPr>
       </w:pPr>
       <w:bookmarkStart w:id="2" w:name="heading-3"/>
       <w:r>
+        <w:rPr>
+          <w:rFonts w:ascii="Times New Roman" w:hAnsi="Times New Roman" w:cs="Times New Roman"/>
+        </w:rPr>
         <w:t xml:space="preserve"> </w:t>
       </w:r>
       <w:r>
         <w:rPr>
+          <w:rFonts w:ascii="Times New Roman" w:hAnsi="Times New Roman" w:cs="Times New Roman"/>
           <w:color w:val="auto"/>
+          <w:sz w:val="28"/>
+          <w:szCs w:val="28"/>
         </w:rPr>
         <w:t xml:space="preserve">Heading 3 </w:t>
       </w:r>
@@ -111,9 +157,21 @@
     <w:p>
       <w:pPr>
         <w:pStyle w:val="Heading4"/>
+        <w:rPr>
+          <w:rFonts w:ascii="Times New Roman" w:hAnsi="Times New Roman" w:cs="Times New Roman"/>
+          <w:b/>
+          <w:bCs w:val="0"/>
+          <w:color w:val="auto"/>
+        </w:rPr>
       </w:pPr>
       <w:bookmarkStart w:id="3" w:name="heading-4"/>
       <w:r>
+        <w:rPr>
+          <w:rFonts w:ascii="Times New Roman" w:hAnsi="Times New Roman" w:cs="Times New Roman"/>
+          <w:b/>
+          <w:bCs w:val="0"/>
+          <w:color w:val="auto"/>
+        </w:rPr>
         <w:t xml:space="preserve"> Heading 4 </w:t>
       </w:r>
       <w:bookmarkEnd w:id="3"/>
@@ -121,9 +179,17 @@
     <w:p>
       <w:pPr>
         <w:pStyle w:val="Heading5"/>
+        <w:rPr>
+          <w:rFonts w:ascii="Times New Roman" w:hAnsi="Times New Roman" w:cs="Times New Roman"/>
+          <w:color w:val="auto"/>
+        </w:rPr>
       </w:pPr>
       <w:bookmarkStart w:id="4" w:name="heading-5"/>
       <w:r>
+        <w:rPr>
+          <w:rFonts w:ascii="Times New Roman" w:hAnsi="Times New Roman" w:cs="Times New Roman"/>
+          <w:color w:val="auto"/>
+        </w:rPr>
         <w:t xml:space="preserve"> Heading 5 </w:t>
       </w:r>
       <w:bookmarkEnd w:id="4"/>
@@ -131,9 +197,17 @@
     <w:p>
       <w:pPr>
         <w:pStyle w:val="Heading6"/>
+        <w:rPr>
+          <w:rFonts w:ascii="Times New Roman" w:hAnsi="Times New Roman" w:cs="Times New Roman"/>
+          <w:color w:val="auto"/>
+        </w:rPr>
       </w:pPr>
       <w:bookmarkStart w:id="5" w:name="heading-6"/>
       <w:r>
+        <w:rPr>
+          <w:rFonts w:ascii="Times New Roman" w:hAnsi="Times New Roman" w:cs="Times New Roman"/>
+          <w:color w:val="auto"/>
+        </w:rPr>
         <w:t xml:space="preserve"> Heading 6 </w:t>
       </w:r>
       <w:bookmarkEnd w:id="5"/>
@@ -141,9 +215,17 @@
     <w:p>
       <w:pPr>
         <w:pStyle w:val="Heading7"/>
+        <w:rPr>
+          <w:rFonts w:ascii="Times New Roman" w:hAnsi="Times New Roman" w:cs="Times New Roman"/>
+          <w:color w:val="auto"/>
+        </w:rPr>
       </w:pPr>
       <w:bookmarkStart w:id="6" w:name="heading-7"/>
       <w:r>
+        <w:rPr>
+          <w:rFonts w:ascii="Times New Roman" w:hAnsi="Times New Roman" w:cs="Times New Roman"/>
+          <w:color w:val="auto"/>
+        </w:rPr>
         <w:t xml:space="preserve"> Heading 7 </w:t>
       </w:r>
       <w:bookmarkEnd w:id="6"/>
@@ -151,9 +233,17 @@
     <w:p>
       <w:pPr>
         <w:pStyle w:val="Heading8"/>
+        <w:rPr>
+          <w:rFonts w:ascii="Times New Roman" w:hAnsi="Times New Roman" w:cs="Times New Roman"/>
+          <w:color w:val="auto"/>
+        </w:rPr>
       </w:pPr>
       <w:bookmarkStart w:id="7" w:name="heading-8"/>
       <w:r>
+        <w:rPr>
+          <w:rFonts w:ascii="Times New Roman" w:hAnsi="Times New Roman" w:cs="Times New Roman"/>
+          <w:color w:val="auto"/>
+        </w:rPr>
         <w:t xml:space="preserve"> Heading 8 </w:t>
       </w:r>
       <w:bookmarkEnd w:id="7"/>
@@ -161,9 +251,17 @@
     <w:p>
       <w:pPr>
         <w:pStyle w:val="Heading9"/>
+        <w:rPr>
+          <w:rFonts w:ascii="Times New Roman" w:hAnsi="Times New Roman" w:cs="Times New Roman"/>
+          <w:color w:val="auto"/>
+        </w:rPr>
       </w:pPr>
       <w:bookmarkStart w:id="8" w:name="heading-9"/>
       <w:r>
+        <w:rPr>
+          <w:rFonts w:ascii="Times New Roman" w:hAnsi="Times New Roman" w:cs="Times New Roman"/>
+          <w:color w:val="auto"/>
+        </w:rPr>
         <w:t xml:space="preserve"> Heading 9 </w:t>
       </w:r>
       <w:bookmarkEnd w:id="8"/>
@@ -171,41 +269,79 @@
     <w:p>
       <w:pPr>
         <w:pStyle w:val="FirstParagraph"/>
-      </w:pPr>
-      <w:r>
+        <w:rPr>
+          <w:rFonts w:cs="Times New Roman"/>
+        </w:rPr>
+      </w:pPr>
+      <w:r>
+        <w:rPr>
+          <w:rFonts w:cs="Times New Roman"/>
+        </w:rPr>
         <w:t xml:space="preserve"> First Paragraph. </w:t>
       </w:r>
     </w:p>
     <w:p>
       <w:pPr>
         <w:pStyle w:val="BodyText"/>
-      </w:pPr>
-      <w:r>
+        <w:rPr>
+          <w:rFonts w:cs="Times New Roman"/>
+        </w:rPr>
+      </w:pPr>
+      <w:r>
+        <w:rPr>
+          <w:rFonts w:cs="Times New Roman"/>
+        </w:rPr>
         <w:t xml:space="preserve"> Body Text. Body Text Char.    </w:t>
       </w:r>
       <w:r>
         <w:rPr>
           <w:rStyle w:val="VerbatimChar"/>
-        </w:rPr>
-        <w:t xml:space="preserve"> Verbatim Char </w:t>
-      </w:r>
-      <w:r>
-        <w:t xml:space="preserve"> .    </w:t>
+          <w:rFonts w:ascii="Times New Roman" w:hAnsi="Times New Roman" w:cs="Times New Roman"/>
+        </w:rPr>
+        <w:t xml:space="preserve"> </w:t>
+      </w:r>
+      <w:r>
+        <w:rPr>
+          <w:rStyle w:val="VerbatimChar"/>
+          <w:rFonts w:ascii="Times New Roman" w:hAnsi="Times New Roman" w:cs="Times New Roman"/>
+          <w:sz w:val="18"/>
+          <w:szCs w:val="20"/>
+        </w:rPr>
+        <w:t xml:space="preserve">Verbatim Char </w:t>
+      </w:r>
+      <w:r>
+        <w:rPr>
+          <w:rFonts w:cs="Times New Roman"/>
+          <w:sz w:val="20"/>
+          <w:szCs w:val="20"/>
+        </w:rPr>
+        <w:t xml:space="preserve"> </w:t>
+      </w:r>
+      <w:r>
+        <w:rPr>
+          <w:rFonts w:cs="Times New Roman"/>
+        </w:rPr>
+        <w:t xml:space="preserve">.    </w:t>
       </w:r>
       <w:hyperlink r:id="rId7">
         <w:r>
           <w:rPr>
             <w:rStyle w:val="Hyperlink"/>
+            <w:rFonts w:cs="Times New Roman"/>
           </w:rPr>
           <w:t xml:space="preserve"> Hyperlink </w:t>
         </w:r>
       </w:hyperlink>
       <w:r>
+        <w:rPr>
+          <w:rFonts w:cs="Times New Roman"/>
+        </w:rPr>
         <w:t xml:space="preserve"> .     Footnote. </w:t>
       </w:r>
       <w:r>
         <w:rPr>
           <w:rStyle w:val="FootnoteReference"/>
+          <w:rFonts w:cs="Times New Roman"/>
         </w:rPr>
         <w:footnoteReference w:id="1"/>
       </w:r>
@@ -213,8 +349,14 @@
     <w:p>
       <w:pPr>
         <w:pStyle w:val="BlockText"/>
-      </w:pPr>
-      <w:r>
+        <w:rPr>
+          <w:rFonts w:cs="Times New Roman"/>
+        </w:rPr>
+      </w:pPr>
+      <w:r>
+        <w:rPr>
+          <w:rFonts w:cs="Times New Roman"/>
+        </w:rPr>
         <w:t xml:space="preserve"> Block Text. </w:t>
       </w:r>
     </w:p>
@@ -223,8 +365,11 @@
         <w:pStyle w:val="BlockText"/>
         <w:ind w:left="0"/>
         <w:rPr>
+          <w:rFonts w:cs="Times New Roman"/>
           <w:i/>
           <w:iCs/>
+          <w:sz w:val="22"/>
+          <w:szCs w:val="22"/>
         </w:rPr>
       </w:pPr>
       <w:r>
@@ -232,16 +377,28 @@
           <w:rFonts w:cs="Times New Roman"/>
           <w:i/>
           <w:iCs/>
-          <w:sz w:val="20"/>
-          <w:szCs w:val="20"/>
-        </w:rPr>
-        <w:t>Table caption</w:t>
+          <w:sz w:val="18"/>
+          <w:szCs w:val="18"/>
+        </w:rPr>
+        <w:t>Figure</w:t>
       </w:r>
       <w:r>
         <w:rPr>
           <w:rFonts w:cs="Times New Roman"/>
           <w:i/>
           <w:iCs/>
+          <w:sz w:val="18"/>
+          <w:szCs w:val="18"/>
+        </w:rPr>
+        <w:t xml:space="preserve"> caption</w:t>
+      </w:r>
+      <w:r>
+        <w:rPr>
+          <w:rFonts w:cs="Times New Roman"/>
+          <w:i/>
+          <w:iCs/>
+          <w:sz w:val="22"/>
+          <w:szCs w:val="22"/>
         </w:rPr>
         <w:t xml:space="preserve">. </w:t>
       </w:r>
@@ -267,8 +424,14 @@
           <w:p>
             <w:pPr>
               <w:pStyle w:val="Compact"/>
+              <w:rPr>
+                <w:rFonts w:cs="Times New Roman"/>
+              </w:rPr>
             </w:pPr>
             <w:r>
+              <w:rPr>
+                <w:rFonts w:cs="Times New Roman"/>
+              </w:rPr>
               <w:t xml:space="preserve"> Table </w:t>
             </w:r>
           </w:p>
@@ -280,8 +443,14 @@
           <w:p>
             <w:pPr>
               <w:pStyle w:val="Compact"/>
+              <w:rPr>
+                <w:rFonts w:cs="Times New Roman"/>
+              </w:rPr>
             </w:pPr>
             <w:r>
+              <w:rPr>
+                <w:rFonts w:cs="Times New Roman"/>
+              </w:rPr>
               <w:t xml:space="preserve"> Table </w:t>
             </w:r>
           </w:p>
@@ -295,8 +464,14 @@
           <w:p>
             <w:pPr>
               <w:pStyle w:val="Compact"/>
+              <w:rPr>
+                <w:rFonts w:cs="Times New Roman"/>
+              </w:rPr>
             </w:pPr>
             <w:r>
+              <w:rPr>
+                <w:rFonts w:cs="Times New Roman"/>
+              </w:rPr>
               <w:t xml:space="preserve"> 1 </w:t>
             </w:r>
           </w:p>
@@ -308,8 +483,14 @@
           <w:p>
             <w:pPr>
               <w:pStyle w:val="Compact"/>
+              <w:rPr>
+                <w:rFonts w:cs="Times New Roman"/>
+              </w:rPr>
             </w:pPr>
             <w:r>
+              <w:rPr>
+                <w:rFonts w:cs="Times New Roman"/>
+              </w:rPr>
               <w:t xml:space="preserve"> 2 </w:t>
             </w:r>
           </w:p>
@@ -319,30 +500,47 @@
     <w:p>
       <w:pPr>
         <w:pStyle w:val="ImageCaption"/>
-      </w:pPr>
-      <w:r>
+        <w:rPr>
+          <w:rFonts w:ascii="Times New Roman" w:hAnsi="Times New Roman" w:cs="Times New Roman"/>
+        </w:rPr>
+      </w:pPr>
+      <w:r>
+        <w:rPr>
+          <w:rFonts w:ascii="Times New Roman" w:hAnsi="Times New Roman" w:cs="Times New Roman"/>
+        </w:rPr>
         <w:t xml:space="preserve"> </w:t>
       </w:r>
     </w:p>
     <w:p>
       <w:pPr>
         <w:pStyle w:val="ImageCaption"/>
-      </w:pPr>
-      <w:r>
+        <w:rPr>
+          <w:rFonts w:ascii="Times New Roman" w:hAnsi="Times New Roman" w:cs="Times New Roman"/>
+          <w:sz w:val="28"/>
+          <w:szCs w:val="28"/>
+        </w:rPr>
+      </w:pPr>
+      <w:r>
+        <w:rPr>
+          <w:rFonts w:ascii="Times New Roman" w:hAnsi="Times New Roman" w:cs="Times New Roman"/>
+          <w:sz w:val="28"/>
+          <w:szCs w:val="28"/>
+        </w:rPr>
         <w:t xml:space="preserve"> </w:t>
       </w:r>
       <w:r>
         <w:rPr>
           <w:rFonts w:ascii="Times New Roman" w:hAnsi="Times New Roman" w:cs="Times New Roman"/>
-          <w:sz w:val="16"/>
-          <w:szCs w:val="16"/>
+          <w:sz w:val="18"/>
+          <w:szCs w:val="18"/>
         </w:rPr>
         <w:t>Table caption</w:t>
       </w:r>
       <w:r>
         <w:rPr>
-          <w:sz w:val="20"/>
-          <w:szCs w:val="20"/>
+          <w:rFonts w:ascii="Times New Roman" w:hAnsi="Times New Roman" w:cs="Times New Roman"/>
+          <w:sz w:val="22"/>
+          <w:szCs w:val="22"/>
         </w:rPr>
         <w:t xml:space="preserve"> </w:t>
       </w:r>
@@ -350,24 +548,42 @@
     <w:p>
       <w:pPr>
         <w:pStyle w:val="Definition"/>
-      </w:pPr>
-      <w:r>
+        <w:rPr>
+          <w:rFonts w:ascii="Times New Roman" w:hAnsi="Times New Roman" w:cs="Times New Roman"/>
+        </w:rPr>
+      </w:pPr>
+      <w:r>
+        <w:rPr>
+          <w:rFonts w:ascii="Times New Roman" w:hAnsi="Times New Roman" w:cs="Times New Roman"/>
+        </w:rPr>
         <w:t xml:space="preserve"> Definition </w:t>
       </w:r>
     </w:p>
     <w:p>
       <w:pPr>
         <w:pStyle w:val="DefinitionTerm"/>
-      </w:pPr>
-      <w:r>
+        <w:rPr>
+          <w:rFonts w:ascii="Times New Roman" w:hAnsi="Times New Roman" w:cs="Times New Roman"/>
+        </w:rPr>
+      </w:pPr>
+      <w:r>
+        <w:rPr>
+          <w:rFonts w:ascii="Times New Roman" w:hAnsi="Times New Roman" w:cs="Times New Roman"/>
+        </w:rPr>
         <w:t xml:space="preserve"> DefinitionTerm </w:t>
       </w:r>
     </w:p>
     <w:p>
       <w:pPr>
         <w:pStyle w:val="Definition"/>
-      </w:pPr>
-      <w:r>
+        <w:rPr>
+          <w:rFonts w:ascii="Times New Roman" w:hAnsi="Times New Roman" w:cs="Times New Roman"/>
+        </w:rPr>
+      </w:pPr>
+      <w:r>
+        <w:rPr>
+          <w:rFonts w:ascii="Times New Roman" w:hAnsi="Times New Roman" w:cs="Times New Roman"/>
+        </w:rPr>
         <w:t xml:space="preserve"> Definition </w:t>
       </w:r>
     </w:p>
@@ -383,7 +599,7 @@
 </file>
 
 <file path=word/endnotes.xml><?xml version="1.0" encoding="utf-8"?>
-<w:endnotes xmlns:wpc="http://schemas.microsoft.com/office/word/2010/wordprocessingCanvas" xmlns:cx="http://schemas.microsoft.com/office/drawing/2014/chartex" xmlns:cx1="http://schemas.microsoft.com/office/drawing/2015/9/8/chartex" xmlns:cx2="http://schemas.microsoft.com/office/drawing/2015/10/21/chartex" xmlns:cx3="http://schemas.microsoft.com/office/drawing/2016/5/9/chartex" xmlns:cx4="http://schemas.microsoft.com/office/drawing/2016/5/10/chartex" xmlns:cx5="http://schemas.microsoft.com/office/drawing/2016/5/11/chartex" xmlns:cx6="http://schemas.microsoft.com/office/drawing/2016/5/12/chartex" xmlns:cx7="http://schemas.microsoft.com/office/drawing/2016/5/13/chartex" xmlns:cx8="http://schemas.microsoft.com/office/drawing/2016/5/14/chartex" xmlns:mc="http://schemas.openxmlformats.org/markup-compatibility/2006" xmlns:aink="http://schemas.microsoft.com/office/drawing/2016/ink" xmlns:am3d="http://schemas.microsoft.com/office/drawing/2017/model3d" xmlns:o="urn:schemas-microsoft-com:office:office" xmlns:oel="http://schemas.microsoft.com/office/2019/extlst" xmlns:r="http://schemas.openxmlformats.org/officeDocument/2006/relationships" xmlns:m="http://schemas.openxmlformats.org/officeDocument/2006/math" xmlns:v="urn:schemas-microsoft-com:vml" xmlns:wp14="http://schemas.microsoft.com/office/word/2010/wordprocessingDrawing" xmlns:wp="http://schemas.openxmlformats.org/drawingml/2006/wordprocessingDrawing" xmlns:w10="urn:schemas-microsoft-com:office:word" xmlns:w="http://schemas.openxmlformats.org/wordprocessingml/2006/main" xmlns:w14="http://schemas.microsoft.com/office/word/2010/wordml" xmlns:w15="http://schemas.microsoft.com/office/word/2012/wordml" xmlns:w16cex="http://schemas.microsoft.com/office/word/2018/wordml/cex" xmlns:w16cid="http://schemas.microsoft.com/office/word/2016/wordml/cid" xmlns:w16="http://schemas.microsoft.com/office/word/2018/wordml" xmlns:w16sdtdh="http://schemas.microsoft.com/office/word/2020/wordml/sdtdatahash" xmlns:w16se="http://schemas.microsoft.com/office/word/2015/wordml/symex" xmlns:wpg="http://schemas.microsoft.com/office/word/2010/wordprocessingGroup" xmlns:wpi="http://schemas.microsoft.com/office/word/2010/wordprocessingInk" xmlns:wne="http://schemas.microsoft.com/office/word/2006/wordml" xmlns:wps="http://schemas.microsoft.com/office/word/2010/wordprocessingShape" mc:Ignorable="w14 w15 w16se w16cid w16 w16cex w16sdtdh wp14">
+<w:endnotes xmlns:wpc="http://schemas.microsoft.com/office/word/2010/wordprocessingCanvas" xmlns:cx="http://schemas.microsoft.com/office/drawing/2014/chartex" xmlns:cx1="http://schemas.microsoft.com/office/drawing/2015/9/8/chartex" xmlns:cx2="http://schemas.microsoft.com/office/drawing/2015/10/21/chartex" xmlns:cx3="http://schemas.microsoft.com/office/drawing/2016/5/9/chartex" xmlns:cx4="http://schemas.microsoft.com/office/drawing/2016/5/10/chartex" xmlns:cx5="http://schemas.microsoft.com/office/drawing/2016/5/11/chartex" xmlns:cx6="http://schemas.microsoft.com/office/drawing/2016/5/12/chartex" xmlns:cx7="http://schemas.microsoft.com/office/drawing/2016/5/13/chartex" xmlns:cx8="http://schemas.microsoft.com/office/drawing/2016/5/14/chartex" xmlns:mc="http://schemas.openxmlformats.org/markup-compatibility/2006" xmlns:aink="http://schemas.microsoft.com/office/drawing/2016/ink" xmlns:am3d="http://schemas.microsoft.com/office/drawing/2017/model3d" xmlns:o="urn:schemas-microsoft-com:office:office" xmlns:oel="http://schemas.microsoft.com/office/2019/extlst" xmlns:r="http://schemas.openxmlformats.org/officeDocument/2006/relationships" xmlns:m="http://schemas.openxmlformats.org/officeDocument/2006/math" xmlns:v="urn:schemas-microsoft-com:vml" xmlns:wp14="http://schemas.microsoft.com/office/word/2010/wordprocessingDrawing" xmlns:wp="http://schemas.openxmlformats.org/drawingml/2006/wordprocessingDrawing" xmlns:w10="urn:schemas-microsoft-com:office:word" xmlns:w="http://schemas.openxmlformats.org/wordprocessingml/2006/main" xmlns:w14="http://schemas.microsoft.com/office/word/2010/wordml" xmlns:w15="http://schemas.microsoft.com/office/word/2012/wordml" xmlns:w16cex="http://schemas.microsoft.com/office/word/2018/wordml/cex" xmlns:w16cid="http://schemas.microsoft.com/office/word/2016/wordml/cid" xmlns:w16="http://schemas.microsoft.com/office/word/2018/wordml" xmlns:w16du="http://schemas.microsoft.com/office/word/2023/wordml/word16du" xmlns:w16sdtdh="http://schemas.microsoft.com/office/word/2020/wordml/sdtdatahash" xmlns:w16se="http://schemas.microsoft.com/office/word/2015/wordml/symex" xmlns:wpg="http://schemas.microsoft.com/office/word/2010/wordprocessingGroup" xmlns:wpi="http://schemas.microsoft.com/office/word/2010/wordprocessingInk" xmlns:wne="http://schemas.microsoft.com/office/word/2006/wordml" xmlns:wps="http://schemas.microsoft.com/office/word/2010/wordprocessingShape" mc:Ignorable="w14 w15 w16se w16cid w16 w16cex w16sdtdh wp14">
   <w:endnote w:type="separator" w:id="-1">
     <w:p>
       <w:pPr>
@@ -408,7 +624,7 @@
 </file>
 
 <file path=word/footnotes.xml><?xml version="1.0" encoding="utf-8"?>
-<w:footnotes xmlns:wpc="http://schemas.microsoft.com/office/word/2010/wordprocessingCanvas" xmlns:cx="http://schemas.microsoft.com/office/drawing/2014/chartex" xmlns:cx1="http://schemas.microsoft.com/office/drawing/2015/9/8/chartex" xmlns:cx2="http://schemas.microsoft.com/office/drawing/2015/10/21/chartex" xmlns:cx3="http://schemas.microsoft.com/office/drawing/2016/5/9/chartex" xmlns:cx4="http://schemas.microsoft.com/office/drawing/2016/5/10/chartex" xmlns:cx5="http://schemas.microsoft.com/office/drawing/2016/5/11/chartex" xmlns:cx6="http://schemas.microsoft.com/office/drawing/2016/5/12/chartex" xmlns:cx7="http://schemas.microsoft.com/office/drawing/2016/5/13/chartex" xmlns:cx8="http://schemas.microsoft.com/office/drawing/2016/5/14/chartex" xmlns:mc="http://schemas.openxmlformats.org/markup-compatibility/2006" xmlns:aink="http://schemas.microsoft.com/office/drawing/2016/ink" xmlns:am3d="http://schemas.microsoft.com/office/drawing/2017/model3d" xmlns:o="urn:schemas-microsoft-com:office:office" xmlns:oel="http://schemas.microsoft.com/office/2019/extlst" xmlns:r="http://schemas.openxmlformats.org/officeDocument/2006/relationships" xmlns:m="http://schemas.openxmlformats.org/officeDocument/2006/math" xmlns:v="urn:schemas-microsoft-com:vml" xmlns:wp14="http://schemas.microsoft.com/office/word/2010/wordprocessingDrawing" xmlns:wp="http://schemas.openxmlformats.org/drawingml/2006/wordprocessingDrawing" xmlns:w10="urn:schemas-microsoft-com:office:word" xmlns:w="http://schemas.openxmlformats.org/wordprocessingml/2006/main" xmlns:w14="http://schemas.microsoft.com/office/word/2010/wordml" xmlns:w15="http://schemas.microsoft.com/office/word/2012/wordml" xmlns:w16cex="http://schemas.microsoft.com/office/word/2018/wordml/cex" xmlns:w16cid="http://schemas.microsoft.com/office/word/2016/wordml/cid" xmlns:w16="http://schemas.microsoft.com/office/word/2018/wordml" xmlns:w16sdtdh="http://schemas.microsoft.com/office/word/2020/wordml/sdtdatahash" xmlns:w16se="http://schemas.microsoft.com/office/word/2015/wordml/symex" xmlns:wpg="http://schemas.microsoft.com/office/word/2010/wordprocessingGroup" xmlns:wpi="http://schemas.microsoft.com/office/word/2010/wordprocessingInk" xmlns:wne="http://schemas.microsoft.com/office/word/2006/wordml" xmlns:wps="http://schemas.microsoft.com/office/word/2010/wordprocessingShape" mc:Ignorable="w14 w15 w16se w16cid w16 w16cex w16sdtdh wp14">
+<w:footnotes xmlns:wpc="http://schemas.microsoft.com/office/word/2010/wordprocessingCanvas" xmlns:cx="http://schemas.microsoft.com/office/drawing/2014/chartex" xmlns:cx1="http://schemas.microsoft.com/office/drawing/2015/9/8/chartex" xmlns:cx2="http://schemas.microsoft.com/office/drawing/2015/10/21/chartex" xmlns:cx3="http://schemas.microsoft.com/office/drawing/2016/5/9/chartex" xmlns:cx4="http://schemas.microsoft.com/office/drawing/2016/5/10/chartex" xmlns:cx5="http://schemas.microsoft.com/office/drawing/2016/5/11/chartex" xmlns:cx6="http://schemas.microsoft.com/office/drawing/2016/5/12/chartex" xmlns:cx7="http://schemas.microsoft.com/office/drawing/2016/5/13/chartex" xmlns:cx8="http://schemas.microsoft.com/office/drawing/2016/5/14/chartex" xmlns:mc="http://schemas.openxmlformats.org/markup-compatibility/2006" xmlns:aink="http://schemas.microsoft.com/office/drawing/2016/ink" xmlns:am3d="http://schemas.microsoft.com/office/drawing/2017/model3d" xmlns:o="urn:schemas-microsoft-com:office:office" xmlns:oel="http://schemas.microsoft.com/office/2019/extlst" xmlns:r="http://schemas.openxmlformats.org/officeDocument/2006/relationships" xmlns:m="http://schemas.openxmlformats.org/officeDocument/2006/math" xmlns:v="urn:schemas-microsoft-com:vml" xmlns:wp14="http://schemas.microsoft.com/office/word/2010/wordprocessingDrawing" xmlns:wp="http://schemas.openxmlformats.org/drawingml/2006/wordprocessingDrawing" xmlns:w10="urn:schemas-microsoft-com:office:word" xmlns:w="http://schemas.openxmlformats.org/wordprocessingml/2006/main" xmlns:w14="http://schemas.microsoft.com/office/word/2010/wordml" xmlns:w15="http://schemas.microsoft.com/office/word/2012/wordml" xmlns:w16cex="http://schemas.microsoft.com/office/word/2018/wordml/cex" xmlns:w16cid="http://schemas.microsoft.com/office/word/2016/wordml/cid" xmlns:w16="http://schemas.microsoft.com/office/word/2018/wordml" xmlns:w16du="http://schemas.microsoft.com/office/word/2023/wordml/word16du" xmlns:w16sdtdh="http://schemas.microsoft.com/office/word/2020/wordml/sdtdatahash" xmlns:w16se="http://schemas.microsoft.com/office/word/2015/wordml/symex" xmlns:wpg="http://schemas.microsoft.com/office/word/2010/wordprocessingGroup" xmlns:wpi="http://schemas.microsoft.com/office/word/2010/wordprocessingInk" xmlns:wne="http://schemas.microsoft.com/office/word/2006/wordml" xmlns:wps="http://schemas.microsoft.com/office/word/2010/wordprocessingShape" mc:Ignorable="w14 w15 w16se w16cid w16 w16cex w16sdtdh wp14">
   <w:footnote w:type="separator" w:id="-1">
     <w:p>
       <w:r>
@@ -427,14 +643,25 @@
     <w:p>
       <w:pPr>
         <w:pStyle w:val="FootnoteText"/>
+        <w:rPr>
+          <w:rFonts w:ascii="Times New Roman" w:hAnsi="Times New Roman" w:cs="Times New Roman"/>
+        </w:rPr>
       </w:pPr>
       <w:r>
         <w:rPr>
           <w:rStyle w:val="FootnoteReference"/>
+          <w:rFonts w:ascii="Times New Roman" w:hAnsi="Times New Roman" w:cs="Times New Roman"/>
+          <w:sz w:val="18"/>
+          <w:szCs w:val="18"/>
         </w:rPr>
         <w:footnoteRef/>
       </w:r>
       <w:r>
+        <w:rPr>
+          <w:rFonts w:ascii="Times New Roman" w:hAnsi="Times New Roman" w:cs="Times New Roman"/>
+          <w:sz w:val="18"/>
+          <w:szCs w:val="18"/>
+        </w:rPr>
         <w:t xml:space="preserve"> Footnote Text.</w:t>
       </w:r>
     </w:p>
@@ -443,7 +670,7 @@
 </file>
 
 <file path=word/numbering.xml><?xml version="1.0" encoding="utf-8"?>
-<w:numbering xmlns:wpc="http://schemas.microsoft.com/office/word/2010/wordprocessingCanvas" xmlns:cx="http://schemas.microsoft.com/office/drawing/2014/chartex" xmlns:cx1="http://schemas.microsoft.com/office/drawing/2015/9/8/chartex" xmlns:cx2="http://schemas.microsoft.com/office/drawing/2015/10/21/chartex" xmlns:cx3="http://schemas.microsoft.com/office/drawing/2016/5/9/chartex" xmlns:cx4="http://schemas.microsoft.com/office/drawing/2016/5/10/chartex" xmlns:cx5="http://schemas.microsoft.com/office/drawing/2016/5/11/chartex" xmlns:cx6="http://schemas.microsoft.com/office/drawing/2016/5/12/chartex" xmlns:cx7="http://schemas.microsoft.com/office/drawing/2016/5/13/chartex" xmlns:cx8="http://schemas.microsoft.com/office/drawing/2016/5/14/chartex" xmlns:mc="http://schemas.openxmlformats.org/markup-compatibility/2006" xmlns:aink="http://schemas.microsoft.com/office/drawing/2016/ink" xmlns:am3d="http://schemas.microsoft.com/office/drawing/2017/model3d" xmlns:o="urn:schemas-microsoft-com:office:office" xmlns:oel="http://schemas.microsoft.com/office/2019/extlst" xmlns:r="http://schemas.openxmlformats.org/officeDocument/2006/relationships" xmlns:m="http://schemas.openxmlformats.org/officeDocument/2006/math" xmlns:v="urn:schemas-microsoft-com:vml" xmlns:wp14="http://schemas.microsoft.com/office/word/2010/wordprocessingDrawing" xmlns:wp="http://schemas.openxmlformats.org/drawingml/2006/wordprocessingDrawing" xmlns:w10="urn:schemas-microsoft-com:office:word" xmlns:w="http://schemas.openxmlformats.org/wordprocessingml/2006/main" xmlns:w14="http://schemas.microsoft.com/office/word/2010/wordml" xmlns:w15="http://schemas.microsoft.com/office/word/2012/wordml" xmlns:w16cex="http://schemas.microsoft.com/office/word/2018/wordml/cex" xmlns:w16cid="http://schemas.microsoft.com/office/word/2016/wordml/cid" xmlns:w16="http://schemas.microsoft.com/office/word/2018/wordml" xmlns:w16sdtdh="http://schemas.microsoft.com/office/word/2020/wordml/sdtdatahash" xmlns:w16se="http://schemas.microsoft.com/office/word/2015/wordml/symex" xmlns:wpg="http://schemas.microsoft.com/office/word/2010/wordprocessingGroup" xmlns:wpi="http://schemas.microsoft.com/office/word/2010/wordprocessingInk" xmlns:wne="http://schemas.microsoft.com/office/word/2006/wordml" xmlns:wps="http://schemas.microsoft.com/office/word/2010/wordprocessingShape" mc:Ignorable="w14 w15 w16se w16cid w16 w16cex w16sdtdh wp14">
+<w:numbering xmlns:wpc="http://schemas.microsoft.com/office/word/2010/wordprocessingCanvas" xmlns:cx="http://schemas.microsoft.com/office/drawing/2014/chartex" xmlns:cx1="http://schemas.microsoft.com/office/drawing/2015/9/8/chartex" xmlns:cx2="http://schemas.microsoft.com/office/drawing/2015/10/21/chartex" xmlns:cx3="http://schemas.microsoft.com/office/drawing/2016/5/9/chartex" xmlns:cx4="http://schemas.microsoft.com/office/drawing/2016/5/10/chartex" xmlns:cx5="http://schemas.microsoft.com/office/drawing/2016/5/11/chartex" xmlns:cx6="http://schemas.microsoft.com/office/drawing/2016/5/12/chartex" xmlns:cx7="http://schemas.microsoft.com/office/drawing/2016/5/13/chartex" xmlns:cx8="http://schemas.microsoft.com/office/drawing/2016/5/14/chartex" xmlns:mc="http://schemas.openxmlformats.org/markup-compatibility/2006" xmlns:aink="http://schemas.microsoft.com/office/drawing/2016/ink" xmlns:am3d="http://schemas.microsoft.com/office/drawing/2017/model3d" xmlns:o="urn:schemas-microsoft-com:office:office" xmlns:oel="http://schemas.microsoft.com/office/2019/extlst" xmlns:r="http://schemas.openxmlformats.org/officeDocument/2006/relationships" xmlns:m="http://schemas.openxmlformats.org/officeDocument/2006/math" xmlns:v="urn:schemas-microsoft-com:vml" xmlns:wp14="http://schemas.microsoft.com/office/word/2010/wordprocessingDrawing" xmlns:wp="http://schemas.openxmlformats.org/drawingml/2006/wordprocessingDrawing" xmlns:w10="urn:schemas-microsoft-com:office:word" xmlns:w="http://schemas.openxmlformats.org/wordprocessingml/2006/main" xmlns:w14="http://schemas.microsoft.com/office/word/2010/wordml" xmlns:w15="http://schemas.microsoft.com/office/word/2012/wordml" xmlns:w16cex="http://schemas.microsoft.com/office/word/2018/wordml/cex" xmlns:w16cid="http://schemas.microsoft.com/office/word/2016/wordml/cid" xmlns:w16="http://schemas.microsoft.com/office/word/2018/wordml" xmlns:w16du="http://schemas.microsoft.com/office/word/2023/wordml/word16du" xmlns:w16sdtdh="http://schemas.microsoft.com/office/word/2020/wordml/sdtdatahash" xmlns:w16se="http://schemas.microsoft.com/office/word/2015/wordml/symex" xmlns:wpg="http://schemas.microsoft.com/office/word/2010/wordprocessingGroup" xmlns:wpi="http://schemas.microsoft.com/office/word/2010/wordprocessingInk" xmlns:wne="http://schemas.microsoft.com/office/word/2006/wordml" xmlns:wps="http://schemas.microsoft.com/office/word/2010/wordprocessingShape" mc:Ignorable="w14 w15 w16se w16cid w16 w16cex w16sdtdh wp14">
   <w:abstractNum w:abstractNumId="0" w15:restartNumberingAfterBreak="0">
     <w:nsid w:val="FFFFFF7C"/>
     <w:multiLevelType w:val="singleLevel"/>

</xml_diff>